<commit_message>
Updated the procedure document
</commit_message>
<xml_diff>
--- a/HOWTO - Perform Web Application Assessments.docx
+++ b/HOWTO - Perform Web Application Assessments.docx
@@ -3000,23 +3000,8 @@
       <w:pPr>
         <w:pStyle w:val="Heading2"/>
       </w:pPr>
-      <w:commentRangeStart w:id="1"/>
-      <w:r>
-        <w:t xml:space="preserve">Phase </w:t>
-      </w:r>
-      <w:commentRangeEnd w:id="1"/>
-      <w:r>
-        <w:rPr>
-          <w:rStyle w:val="CommentReference"/>
-          <w:rFonts w:asciiTheme="minorHAnsi" w:eastAsiaTheme="minorHAnsi" w:hAnsiTheme="minorHAnsi" w:cstheme="minorBidi"/>
-          <w:b w:val="0"/>
-          <w:bCs w:val="0"/>
-          <w:color w:val="auto"/>
-        </w:rPr>
-        <w:commentReference w:id="1"/>
-      </w:r>
-      <w:r>
-        <w:t xml:space="preserve">IV </w:t>
+      <w:r>
+        <w:t xml:space="preserve">Phase IV </w:t>
       </w:r>
       <w:r>
         <w:t xml:space="preserve">- </w:t>
@@ -3054,10 +3039,16 @@
         <w:t xml:space="preserve"> </w:t>
       </w:r>
       <w:r>
-        <w:t xml:space="preserve">I would recommend using the following </w:t>
-      </w:r>
-      <w:r>
-        <w:t>OWASP Testing G</w:t>
+        <w:t>I woul</w:t>
+      </w:r>
+      <w:r>
+        <w:t>d recommend using the following t</w:t>
+      </w:r>
+      <w:r>
+        <w:t xml:space="preserve">esting </w:t>
+      </w:r>
+      <w:r>
+        <w:t>g</w:t>
       </w:r>
       <w:r>
         <w:t>uides:</w:t>
@@ -3072,12 +3063,15 @@
         </w:numPr>
       </w:pPr>
       <w:r>
+        <w:t xml:space="preserve">OWASP </w:t>
+      </w:r>
+      <w:r>
         <w:t>Top 10 t</w:t>
       </w:r>
       <w:r>
         <w:t xml:space="preserve">esting using </w:t>
       </w:r>
-      <w:hyperlink r:id="rId47" w:history="1">
+      <w:hyperlink r:id="rId46" w:history="1">
         <w:r>
           <w:rPr>
             <w:rStyle w:val="Hyperlink"/>
@@ -3094,7 +3088,10 @@
           <w:numId w:val="9"/>
         </w:numPr>
       </w:pPr>
-      <w:hyperlink r:id="rId48" w:history="1">
+      <w:r>
+        <w:t xml:space="preserve">OWASP </w:t>
+      </w:r>
+      <w:hyperlink r:id="rId47" w:history="1">
         <w:r>
           <w:rPr>
             <w:rStyle w:val="Hyperlink"/>
@@ -3116,11 +3113,19 @@
           <w:ilvl w:val="0"/>
           <w:numId w:val="9"/>
         </w:numPr>
+        <w:rPr>
+          <w:rStyle w:val="Hyperlink"/>
+          <w:color w:val="auto"/>
+          <w:u w:val="none"/>
+        </w:rPr>
       </w:pPr>
       <w:r>
         <w:t xml:space="preserve">Miscellaneous </w:t>
       </w:r>
-      <w:hyperlink r:id="rId49" w:history="1">
+      <w:r>
+        <w:t xml:space="preserve">OWASP </w:t>
+      </w:r>
+      <w:hyperlink r:id="rId48" w:history="1">
         <w:r>
           <w:rPr>
             <w:rStyle w:val="Hyperlink"/>
@@ -3131,9 +3136,376 @@
     </w:p>
     <w:p>
       <w:pPr>
+        <w:pStyle w:val="ListParagraph"/>
+        <w:numPr>
+          <w:ilvl w:val="0"/>
+          <w:numId w:val="9"/>
+        </w:numPr>
+      </w:pPr>
+      <w:r>
+        <w:t xml:space="preserve">Testing Restful </w:t>
+      </w:r>
+      <w:r>
+        <w:t>API Testing</w:t>
+      </w:r>
+      <w:r>
+        <w:t xml:space="preserve"> – </w:t>
+      </w:r>
+      <w:hyperlink r:id="rId49" w:history="1">
+        <w:r>
+          <w:rPr>
+            <w:rStyle w:val="Hyperlink"/>
+          </w:rPr>
+          <w:t>Click here</w:t>
+        </w:r>
+      </w:hyperlink>
+    </w:p>
+    <w:p>
+      <w:pPr>
+        <w:pStyle w:val="ListParagraph"/>
+        <w:numPr>
+          <w:ilvl w:val="0"/>
+          <w:numId w:val="9"/>
+        </w:numPr>
+      </w:pPr>
+      <w:r>
+        <w:t>Testing session management</w:t>
+      </w:r>
+    </w:p>
+    <w:p>
+      <w:pPr>
+        <w:pStyle w:val="ListParagraph"/>
+        <w:numPr>
+          <w:ilvl w:val="1"/>
+          <w:numId w:val="9"/>
+        </w:numPr>
+      </w:pPr>
+      <w:r>
+        <w:t xml:space="preserve">Testing token handling using burp – </w:t>
+      </w:r>
+      <w:hyperlink r:id="rId50" w:history="1">
+        <w:r>
+          <w:rPr>
+            <w:rStyle w:val="Hyperlink"/>
+          </w:rPr>
+          <w:t>Click here</w:t>
+        </w:r>
+      </w:hyperlink>
+    </w:p>
+    <w:p>
+      <w:pPr>
+        <w:pStyle w:val="ListParagraph"/>
+        <w:numPr>
+          <w:ilvl w:val="1"/>
+          <w:numId w:val="9"/>
+        </w:numPr>
+      </w:pPr>
+      <w:r>
+        <w:t xml:space="preserve">Testing session token generation – </w:t>
+      </w:r>
+      <w:hyperlink r:id="rId51" w:history="1">
+        <w:r>
+          <w:rPr>
+            <w:rStyle w:val="Hyperlink"/>
+          </w:rPr>
+          <w:t>Click Here</w:t>
+        </w:r>
+      </w:hyperlink>
+    </w:p>
+    <w:p>
+      <w:pPr>
+        <w:pStyle w:val="ListParagraph"/>
+        <w:numPr>
+          <w:ilvl w:val="1"/>
+          <w:numId w:val="9"/>
+        </w:numPr>
+      </w:pPr>
+      <w:r>
+        <w:t xml:space="preserve">Testing session handling rules – </w:t>
+      </w:r>
+      <w:hyperlink r:id="rId52" w:history="1">
+        <w:r>
+          <w:rPr>
+            <w:rStyle w:val="Hyperlink"/>
+          </w:rPr>
+          <w:t>Click Here</w:t>
+        </w:r>
+      </w:hyperlink>
+    </w:p>
+    <w:p>
+      <w:pPr>
+        <w:pStyle w:val="ListParagraph"/>
+        <w:numPr>
+          <w:ilvl w:val="0"/>
+          <w:numId w:val="9"/>
+        </w:numPr>
+      </w:pPr>
+      <w:r>
+        <w:t xml:space="preserve">Testing for CSRF – </w:t>
+      </w:r>
+      <w:hyperlink r:id="rId53" w:history="1">
+        <w:r>
+          <w:rPr>
+            <w:rStyle w:val="Hyperlink"/>
+          </w:rPr>
+          <w:t>Click Here</w:t>
+        </w:r>
+      </w:hyperlink>
+    </w:p>
+    <w:p>
+      <w:pPr>
+        <w:pStyle w:val="ListParagraph"/>
+        <w:numPr>
+          <w:ilvl w:val="1"/>
+          <w:numId w:val="9"/>
+        </w:numPr>
+      </w:pPr>
+      <w:r>
+        <w:t xml:space="preserve">You can use the </w:t>
+      </w:r>
+      <w:hyperlink r:id="rId54" w:history="1">
+        <w:r>
+          <w:rPr>
+            <w:rStyle w:val="Hyperlink"/>
+          </w:rPr>
+          <w:t xml:space="preserve">CSRF </w:t>
+        </w:r>
+        <w:proofErr w:type="spellStart"/>
+        <w:r>
+          <w:rPr>
+            <w:rStyle w:val="Hyperlink"/>
+          </w:rPr>
+          <w:t>PoC</w:t>
+        </w:r>
+        <w:proofErr w:type="spellEnd"/>
+      </w:hyperlink>
+    </w:p>
+    <w:p>
+      <w:pPr>
+        <w:pStyle w:val="ListParagraph"/>
+        <w:numPr>
+          <w:ilvl w:val="0"/>
+          <w:numId w:val="9"/>
+        </w:numPr>
+      </w:pPr>
+      <w:r>
+        <w:t xml:space="preserve">Testing for </w:t>
+      </w:r>
+      <w:r>
+        <w:t>Clickjacking</w:t>
+      </w:r>
+      <w:bookmarkStart w:id="1" w:name="_GoBack"/>
+      <w:bookmarkEnd w:id="1"/>
+      <w:r>
+        <w:t xml:space="preserve"> – </w:t>
+      </w:r>
+      <w:hyperlink r:id="rId55" w:history="1">
+        <w:r>
+          <w:rPr>
+            <w:rStyle w:val="Hyperlink"/>
+          </w:rPr>
+          <w:t>Click Here</w:t>
+        </w:r>
+      </w:hyperlink>
+    </w:p>
+    <w:p>
+      <w:pPr>
+        <w:pStyle w:val="ListParagraph"/>
+        <w:numPr>
+          <w:ilvl w:val="1"/>
+          <w:numId w:val="9"/>
+        </w:numPr>
+      </w:pPr>
+      <w:r>
+        <w:t xml:space="preserve">Hunting for the vulnerability – </w:t>
+      </w:r>
+      <w:hyperlink r:id="rId56" w:history="1">
+        <w:r>
+          <w:rPr>
+            <w:rStyle w:val="Hyperlink"/>
+          </w:rPr>
+          <w:t>Click Here</w:t>
+        </w:r>
+      </w:hyperlink>
+    </w:p>
+    <w:p>
+      <w:pPr>
+        <w:pStyle w:val="ListParagraph"/>
+        <w:numPr>
+          <w:ilvl w:val="0"/>
+          <w:numId w:val="9"/>
+        </w:numPr>
+      </w:pPr>
+      <w:r>
+        <w:t xml:space="preserve">Testing for </w:t>
+      </w:r>
+      <w:r>
+        <w:t xml:space="preserve">Cross Site Scripting – </w:t>
+      </w:r>
+      <w:hyperlink r:id="rId57" w:history="1">
+        <w:r>
+          <w:rPr>
+            <w:rStyle w:val="Hyperlink"/>
+          </w:rPr>
+          <w:t>Click Here</w:t>
+        </w:r>
+      </w:hyperlink>
+    </w:p>
+    <w:p>
+      <w:pPr>
+        <w:pStyle w:val="ListParagraph"/>
+        <w:numPr>
+          <w:ilvl w:val="1"/>
+          <w:numId w:val="9"/>
+        </w:numPr>
+      </w:pPr>
+      <w:r>
+        <w:t xml:space="preserve">Reflected XSS – </w:t>
+      </w:r>
+      <w:hyperlink r:id="rId58" w:history="1">
+        <w:r>
+          <w:rPr>
+            <w:rStyle w:val="Hyperlink"/>
+          </w:rPr>
+          <w:t>Click Here</w:t>
+        </w:r>
+      </w:hyperlink>
+    </w:p>
+    <w:p>
+      <w:pPr>
+        <w:pStyle w:val="ListParagraph"/>
+        <w:numPr>
+          <w:ilvl w:val="1"/>
+          <w:numId w:val="9"/>
+        </w:numPr>
+      </w:pPr>
+      <w:r>
+        <w:t xml:space="preserve">Stored XSS </w:t>
+      </w:r>
+      <w:r>
+        <w:t xml:space="preserve">– </w:t>
+      </w:r>
+      <w:hyperlink r:id="rId59" w:history="1">
+        <w:r>
+          <w:rPr>
+            <w:rStyle w:val="Hyperlink"/>
+          </w:rPr>
+          <w:t>Click Here</w:t>
+        </w:r>
+      </w:hyperlink>
+    </w:p>
+    <w:p>
+      <w:pPr>
+        <w:pStyle w:val="ListParagraph"/>
+        <w:numPr>
+          <w:ilvl w:val="1"/>
+          <w:numId w:val="9"/>
+        </w:numPr>
+      </w:pPr>
+      <w:r>
+        <w:t xml:space="preserve">Injecting into direct HTML – </w:t>
+      </w:r>
+      <w:hyperlink r:id="rId60" w:history="1">
+        <w:r>
+          <w:rPr>
+            <w:rStyle w:val="Hyperlink"/>
+          </w:rPr>
+          <w:t>Click Here</w:t>
+        </w:r>
+      </w:hyperlink>
+    </w:p>
+    <w:p>
+      <w:pPr>
+        <w:pStyle w:val="ListParagraph"/>
+        <w:numPr>
+          <w:ilvl w:val="0"/>
+          <w:numId w:val="9"/>
+        </w:numPr>
+      </w:pPr>
+      <w:r>
+        <w:t xml:space="preserve">Testing for SQL Injection – </w:t>
+      </w:r>
+      <w:hyperlink r:id="rId61" w:history="1">
+        <w:r>
+          <w:rPr>
+            <w:rStyle w:val="Hyperlink"/>
+          </w:rPr>
+          <w:t>Click Here</w:t>
+        </w:r>
+      </w:hyperlink>
+    </w:p>
+    <w:p>
+      <w:pPr>
+        <w:pStyle w:val="ListParagraph"/>
+        <w:numPr>
+          <w:ilvl w:val="0"/>
+          <w:numId w:val="9"/>
+        </w:numPr>
+      </w:pPr>
+      <w:r>
+        <w:t xml:space="preserve">Testing for code injection – </w:t>
+      </w:r>
+      <w:hyperlink r:id="rId62" w:history="1">
+        <w:r>
+          <w:rPr>
+            <w:rStyle w:val="Hyperlink"/>
+          </w:rPr>
+          <w:t>Click Here</w:t>
+        </w:r>
+      </w:hyperlink>
+    </w:p>
+    <w:p>
+      <w:pPr>
+        <w:pStyle w:val="ListParagraph"/>
+        <w:numPr>
+          <w:ilvl w:val="0"/>
+          <w:numId w:val="9"/>
+        </w:numPr>
+      </w:pPr>
+      <w:r>
+        <w:t xml:space="preserve">Using burp testing methodology – </w:t>
+      </w:r>
+      <w:hyperlink r:id="rId63" w:history="1">
+        <w:r>
+          <w:rPr>
+            <w:rStyle w:val="Hyperlink"/>
+          </w:rPr>
+          <w:t>Click here</w:t>
+        </w:r>
+      </w:hyperlink>
+    </w:p>
+    <w:p>
+      <w:pPr>
+        <w:pStyle w:val="ListParagraph"/>
+        <w:numPr>
+          <w:ilvl w:val="0"/>
+          <w:numId w:val="9"/>
+        </w:numPr>
+      </w:pPr>
+      <w:r>
+        <w:t xml:space="preserve">All miscellaneous testing methodologies </w:t>
+      </w:r>
+      <w:r>
+        <w:t xml:space="preserve">using burp </w:t>
+      </w:r>
+      <w:r>
+        <w:t xml:space="preserve">– </w:t>
+      </w:r>
+      <w:hyperlink r:id="rId64" w:history="1">
+        <w:r>
+          <w:rPr>
+            <w:rStyle w:val="Hyperlink"/>
+          </w:rPr>
+          <w:t>Click here</w:t>
+        </w:r>
+      </w:hyperlink>
+    </w:p>
+    <w:p>
+      <w:pPr>
         <w:pStyle w:val="Heading2"/>
       </w:pPr>
       <w:r>
+        <w:lastRenderedPageBreak/>
         <w:t xml:space="preserve">Phase V </w:t>
       </w:r>
       <w:r>
@@ -3171,12 +3543,7 @@
         <w:t xml:space="preserve">”. </w:t>
       </w:r>
       <w:r>
-        <w:t xml:space="preserve">Additionally, the </w:t>
-      </w:r>
-      <w:bookmarkStart w:id="2" w:name="_GoBack"/>
-      <w:bookmarkEnd w:id="2"/>
-      <w:r>
-        <w:t xml:space="preserve">template </w:t>
+        <w:t xml:space="preserve">Additionally, the template </w:t>
       </w:r>
       <w:r>
         <w:t xml:space="preserve">report </w:t>
@@ -3187,7 +3554,7 @@
       <w:r>
         <w:t>(titled “</w:t>
       </w:r>
-      <w:hyperlink r:id="rId50" w:history="1">
+      <w:hyperlink r:id="rId65" w:history="1">
         <w:r>
           <w:rPr>
             <w:rStyle w:val="Hyperlink"/>
@@ -3216,106 +3583,6 @@
     </w:sectPr>
   </w:body>
 </w:document>
-</file>
-
-<file path=word/comments.xml><?xml version="1.0" encoding="utf-8"?>
-<w:comments xmlns:wpc="http://schemas.microsoft.com/office/word/2010/wordprocessingCanvas" xmlns:mc="http://schemas.openxmlformats.org/markup-compatibility/2006" xmlns:o="urn:schemas-microsoft-com:office:office" xmlns:r="http://schemas.openxmlformats.org/officeDocument/2006/relationships" xmlns:m="http://schemas.openxmlformats.org/officeDocument/2006/math" xmlns:v="urn:schemas-microsoft-com:vml" xmlns:wp14="http://schemas.microsoft.com/office/word/2010/wordprocessingDrawing" xmlns:wp="http://schemas.openxmlformats.org/drawingml/2006/wordprocessingDrawing" xmlns:w10="urn:schemas-microsoft-com:office:word" xmlns:w="http://schemas.openxmlformats.org/wordprocessingml/2006/main" xmlns:w14="http://schemas.microsoft.com/office/word/2010/wordml" xmlns:wpg="http://schemas.microsoft.com/office/word/2010/wordprocessingGroup" xmlns:wpi="http://schemas.microsoft.com/office/word/2010/wordprocessingInk" xmlns:wne="http://schemas.microsoft.com/office/word/2006/wordml" xmlns:wps="http://schemas.microsoft.com/office/word/2010/wordprocessingShape" mc:Ignorable="w14 wp14">
-  <w:comment w:id="1" w:author="Gilles Biagomba" w:date="2019-03-27T14:19:00Z" w:initials="GB">
-    <w:p>
-      <w:pPr>
-        <w:pStyle w:val="CommentText"/>
-      </w:pPr>
-      <w:r>
-        <w:rPr>
-          <w:rStyle w:val="CommentReference"/>
-        </w:rPr>
-        <w:annotationRef/>
-      </w:r>
-      <w:r>
-        <w:t>Add the following</w:t>
-      </w:r>
-    </w:p>
-    <w:p>
-      <w:pPr>
-        <w:pStyle w:val="CommentText"/>
-        <w:numPr>
-          <w:ilvl w:val="0"/>
-          <w:numId w:val="10"/>
-        </w:numPr>
-      </w:pPr>
-      <w:r>
-        <w:t>Testing for session management (</w:t>
-      </w:r>
-      <w:r>
-        <w:t>cookie</w:t>
-      </w:r>
-      <w:r>
-        <w:t xml:space="preserve"> stuff)</w:t>
-      </w:r>
-    </w:p>
-    <w:p>
-      <w:pPr>
-        <w:pStyle w:val="CommentText"/>
-        <w:numPr>
-          <w:ilvl w:val="0"/>
-          <w:numId w:val="10"/>
-        </w:numPr>
-      </w:pPr>
-      <w:r>
-        <w:t>Testing for CSRF</w:t>
-      </w:r>
-    </w:p>
-    <w:p>
-      <w:pPr>
-        <w:pStyle w:val="CommentText"/>
-        <w:numPr>
-          <w:ilvl w:val="0"/>
-          <w:numId w:val="10"/>
-        </w:numPr>
-      </w:pPr>
-      <w:r>
-        <w:t>Testing for Clickjacking</w:t>
-      </w:r>
-    </w:p>
-    <w:p>
-      <w:pPr>
-        <w:pStyle w:val="CommentText"/>
-        <w:numPr>
-          <w:ilvl w:val="0"/>
-          <w:numId w:val="10"/>
-        </w:numPr>
-      </w:pPr>
-      <w:r>
-        <w:t xml:space="preserve">Testing for </w:t>
-      </w:r>
-      <w:proofErr w:type="spellStart"/>
-      <w:r>
-        <w:t>SQLi</w:t>
-      </w:r>
-      <w:proofErr w:type="spellEnd"/>
-      <w:r>
-        <w:t xml:space="preserve"> and XSS</w:t>
-      </w:r>
-    </w:p>
-    <w:p>
-      <w:pPr>
-        <w:pStyle w:val="CommentText"/>
-        <w:numPr>
-          <w:ilvl w:val="0"/>
-          <w:numId w:val="10"/>
-        </w:numPr>
-      </w:pPr>
-      <w:proofErr w:type="spellStart"/>
-      <w:r>
-        <w:t>RestAPI</w:t>
-      </w:r>
-      <w:proofErr w:type="spellEnd"/>
-      <w:r>
-        <w:t xml:space="preserve"> testing</w:t>
-      </w:r>
-    </w:p>
-  </w:comment>
-</w:comments>
 </file>
 
 <file path=word/endnotes.xml><?xml version="1.0" encoding="utf-8"?>
@@ -5648,7 +5915,7 @@
 </file>
 
 <file path=customXml/itemProps1.xml><?xml version="1.0" encoding="utf-8"?>
-<ds:datastoreItem xmlns:ds="http://schemas.openxmlformats.org/officeDocument/2006/customXml" ds:itemID="{682B0A43-EDCA-401A-8C3B-2B788C3F7D0E}">
+<ds:datastoreItem xmlns:ds="http://schemas.openxmlformats.org/officeDocument/2006/customXml" ds:itemID="{2B7FBE81-B481-4263-ACDB-7CA51F9A1A32}">
   <ds:schemaRefs>
     <ds:schemaRef ds:uri="http://schemas.openxmlformats.org/officeDocument/2006/bibliography"/>
   </ds:schemaRefs>

</xml_diff>